<commit_message>
updating Rcode and files
</commit_message>
<xml_diff>
--- a/Module2_rmd1.docx
+++ b/Module2_rmd1.docx
@@ -56,7 +56,7 @@
         <w:t xml:space="preserve">2024-10-16</w:t>
       </w:r>
     </w:p>
-    <w:bookmarkStart w:id="28" w:name="your-mom"/>
+    <w:bookmarkStart w:id="32" w:name="your-mom"/>
     <w:p>
       <w:pPr>
         <w:pStyle w:val="Heading1"/>
@@ -789,7 +789,7 @@
     </w:p>
     <w:bookmarkEnd w:id="22"/>
     <w:bookmarkEnd w:id="23"/>
-    <w:bookmarkStart w:id="27" w:name="including-plots"/>
+    <w:bookmarkStart w:id="30" w:name="including-plots"/>
     <w:p>
       <w:pPr>
         <w:pStyle w:val="Heading2"/>
@@ -855,6 +855,70 @@
     </w:p>
     <w:p>
       <w:pPr>
+        <w:pStyle w:val="SourceCode"/>
+      </w:pPr>
+      <w:r>
+        <w:rPr>
+          <w:rStyle w:val="FunctionTok"/>
+        </w:rPr>
+        <w:t xml:space="preserve">plot</w:t>
+      </w:r>
+      <w:r>
+        <w:rPr>
+          <w:rStyle w:val="NormalTok"/>
+        </w:rPr>
+        <w:t xml:space="preserve">(pressure)</w:t>
+      </w:r>
+    </w:p>
+    <w:p>
+      <w:pPr>
+        <w:pStyle w:val="FirstParagraph"/>
+      </w:pPr>
+      <w:r>
+        <w:drawing>
+          <wp:inline>
+            <wp:extent cx="5334000" cy="5334000"/>
+            <wp:effectExtent b="0" l="0" r="0" t="0"/>
+            <wp:docPr descr="" title="" id="28" name="Picture"/>
+            <a:graphic>
+              <a:graphicData uri="http://schemas.openxmlformats.org/drawingml/2006/picture">
+                <pic:pic>
+                  <pic:nvPicPr>
+                    <pic:cNvPr descr="Module2_rmd1_files/figure-docx/pressure2-1.png" id="29" name="Picture"/>
+                    <pic:cNvPicPr>
+                      <a:picLocks noChangeArrowheads="1" noChangeAspect="1"/>
+                    </pic:cNvPicPr>
+                  </pic:nvPicPr>
+                  <pic:blipFill>
+                    <a:blip r:embed="rId27"/>
+                    <a:stretch>
+                      <a:fillRect/>
+                    </a:stretch>
+                  </pic:blipFill>
+                  <pic:spPr bwMode="auto">
+                    <a:xfrm>
+                      <a:off x="0" y="0"/>
+                      <a:ext cx="5334000" cy="5334000"/>
+                    </a:xfrm>
+                    <a:prstGeom prst="rect">
+                      <a:avLst/>
+                    </a:prstGeom>
+                    <a:noFill/>
+                    <a:ln w="9525">
+                      <a:noFill/>
+                      <a:headEnd/>
+                      <a:tailEnd/>
+                    </a:ln>
+                  </pic:spPr>
+                </pic:pic>
+              </a:graphicData>
+            </a:graphic>
+          </wp:inline>
+        </w:drawing>
+      </w:r>
+    </w:p>
+    <w:p>
+      <w:pPr>
         <w:pStyle w:val="BodyText"/>
       </w:pPr>
       <w:r>
@@ -876,8 +940,256 @@
         <w:t xml:space="preserve">parameter was added to the code chunk to prevent printing of the R code that generated the plot.</w:t>
       </w:r>
     </w:p>
-    <w:bookmarkEnd w:id="27"/>
-    <w:bookmarkEnd w:id="28"/>
+    <w:bookmarkEnd w:id="30"/>
+    <w:bookmarkStart w:id="31" w:name="insert-tables"/>
+    <w:p>
+      <w:pPr>
+        <w:pStyle w:val="Heading2"/>
+      </w:pPr>
+      <w:r>
+        <w:t xml:space="preserve">Insert Tables</w:t>
+      </w:r>
+    </w:p>
+    <w:p>
+      <w:pPr>
+        <w:pStyle w:val="SourceCode"/>
+      </w:pPr>
+      <w:r>
+        <w:rPr>
+          <w:rStyle w:val="NormalTok"/>
+        </w:rPr>
+        <w:t xml:space="preserve">knitr</w:t>
+      </w:r>
+      <w:r>
+        <w:rPr>
+          <w:rStyle w:val="SpecialCharTok"/>
+        </w:rPr>
+        <w:t xml:space="preserve">::</w:t>
+      </w:r>
+      <w:r>
+        <w:rPr>
+          <w:rStyle w:val="FunctionTok"/>
+        </w:rPr>
+        <w:t xml:space="preserve">kable</w:t>
+      </w:r>
+      <w:r>
+        <w:rPr>
+          <w:rStyle w:val="NormalTok"/>
+        </w:rPr>
+        <w:t xml:space="preserve">(</w:t>
+      </w:r>
+      <w:r>
+        <w:rPr>
+          <w:rStyle w:val="FunctionTok"/>
+        </w:rPr>
+        <w:t xml:space="preserve">head</w:t>
+      </w:r>
+      <w:r>
+        <w:rPr>
+          <w:rStyle w:val="NormalTok"/>
+        </w:rPr>
+        <w:t xml:space="preserve">(cars))</w:t>
+      </w:r>
+    </w:p>
+    <w:tbl>
+      <w:tblPr>
+        <w:tblStyle w:val="Table"/>
+        <w:tblW w:type="auto" w:w="0"/>
+        <w:tblLook w:firstRow="1" w:lastRow="0" w:firstColumn="0" w:lastColumn="0" w:noHBand="0" w:noVBand="0" w:val="0020"/>
+        <w:jc w:val="start"/>
+      </w:tblPr>
+      <w:tblGrid>
+        <w:gridCol w:w="3960"/>
+        <w:gridCol w:w="3960"/>
+      </w:tblGrid>
+      <w:tr>
+        <w:trPr>
+          <w:tblHeader w:val="true"/>
+        </w:trPr>
+        <w:tc>
+          <w:tcPr/>
+          <w:p>
+            <w:pPr>
+              <w:pStyle w:val="Compact"/>
+              <w:jc w:val="right"/>
+            </w:pPr>
+            <w:r>
+              <w:t xml:space="preserve">speed</w:t>
+            </w:r>
+          </w:p>
+        </w:tc>
+        <w:tc>
+          <w:tcPr/>
+          <w:p>
+            <w:pPr>
+              <w:pStyle w:val="Compact"/>
+              <w:jc w:val="right"/>
+            </w:pPr>
+            <w:r>
+              <w:t xml:space="preserve">dist</w:t>
+            </w:r>
+          </w:p>
+        </w:tc>
+      </w:tr>
+      <w:tr>
+        <w:tc>
+          <w:tcPr/>
+          <w:p>
+            <w:pPr>
+              <w:pStyle w:val="Compact"/>
+              <w:jc w:val="right"/>
+            </w:pPr>
+            <w:r>
+              <w:t xml:space="preserve">4</w:t>
+            </w:r>
+          </w:p>
+        </w:tc>
+        <w:tc>
+          <w:tcPr/>
+          <w:p>
+            <w:pPr>
+              <w:pStyle w:val="Compact"/>
+              <w:jc w:val="right"/>
+            </w:pPr>
+            <w:r>
+              <w:t xml:space="preserve">2</w:t>
+            </w:r>
+          </w:p>
+        </w:tc>
+      </w:tr>
+      <w:tr>
+        <w:tc>
+          <w:tcPr/>
+          <w:p>
+            <w:pPr>
+              <w:pStyle w:val="Compact"/>
+              <w:jc w:val="right"/>
+            </w:pPr>
+            <w:r>
+              <w:t xml:space="preserve">4</w:t>
+            </w:r>
+          </w:p>
+        </w:tc>
+        <w:tc>
+          <w:tcPr/>
+          <w:p>
+            <w:pPr>
+              <w:pStyle w:val="Compact"/>
+              <w:jc w:val="right"/>
+            </w:pPr>
+            <w:r>
+              <w:t xml:space="preserve">10</w:t>
+            </w:r>
+          </w:p>
+        </w:tc>
+      </w:tr>
+      <w:tr>
+        <w:tc>
+          <w:tcPr/>
+          <w:p>
+            <w:pPr>
+              <w:pStyle w:val="Compact"/>
+              <w:jc w:val="right"/>
+            </w:pPr>
+            <w:r>
+              <w:t xml:space="preserve">7</w:t>
+            </w:r>
+          </w:p>
+        </w:tc>
+        <w:tc>
+          <w:tcPr/>
+          <w:p>
+            <w:pPr>
+              <w:pStyle w:val="Compact"/>
+              <w:jc w:val="right"/>
+            </w:pPr>
+            <w:r>
+              <w:t xml:space="preserve">4</w:t>
+            </w:r>
+          </w:p>
+        </w:tc>
+      </w:tr>
+      <w:tr>
+        <w:tc>
+          <w:tcPr/>
+          <w:p>
+            <w:pPr>
+              <w:pStyle w:val="Compact"/>
+              <w:jc w:val="right"/>
+            </w:pPr>
+            <w:r>
+              <w:t xml:space="preserve">7</w:t>
+            </w:r>
+          </w:p>
+        </w:tc>
+        <w:tc>
+          <w:tcPr/>
+          <w:p>
+            <w:pPr>
+              <w:pStyle w:val="Compact"/>
+              <w:jc w:val="right"/>
+            </w:pPr>
+            <w:r>
+              <w:t xml:space="preserve">22</w:t>
+            </w:r>
+          </w:p>
+        </w:tc>
+      </w:tr>
+      <w:tr>
+        <w:tc>
+          <w:tcPr/>
+          <w:p>
+            <w:pPr>
+              <w:pStyle w:val="Compact"/>
+              <w:jc w:val="right"/>
+            </w:pPr>
+            <w:r>
+              <w:t xml:space="preserve">8</w:t>
+            </w:r>
+          </w:p>
+        </w:tc>
+        <w:tc>
+          <w:tcPr/>
+          <w:p>
+            <w:pPr>
+              <w:pStyle w:val="Compact"/>
+              <w:jc w:val="right"/>
+            </w:pPr>
+            <w:r>
+              <w:t xml:space="preserve">16</w:t>
+            </w:r>
+          </w:p>
+        </w:tc>
+      </w:tr>
+      <w:tr>
+        <w:tc>
+          <w:tcPr/>
+          <w:p>
+            <w:pPr>
+              <w:pStyle w:val="Compact"/>
+              <w:jc w:val="right"/>
+            </w:pPr>
+            <w:r>
+              <w:t xml:space="preserve">9</w:t>
+            </w:r>
+          </w:p>
+        </w:tc>
+        <w:tc>
+          <w:tcPr/>
+          <w:p>
+            <w:pPr>
+              <w:pStyle w:val="Compact"/>
+              <w:jc w:val="right"/>
+            </w:pPr>
+            <w:r>
+              <w:t xml:space="preserve">10</w:t>
+            </w:r>
+          </w:p>
+        </w:tc>
+      </w:tr>
+    </w:tbl>
+    <w:bookmarkEnd w:id="31"/>
+    <w:bookmarkEnd w:id="32"/>
     <w:sectPr/>
   </w:body>
 </w:document>

</xml_diff>